<commit_message>
Added ability to add more than one tenant and landlord.
</commit_message>
<xml_diff>
--- a/docassemble/HousingCodeChecklist/data/templates/motion_to_compel_discovery.docx
+++ b/docassemble/HousingCodeChecklist/data/templates/motion_to_compel_discovery.docx
@@ -17,7 +17,7 @@
           <w:sz w:val="40"/>
           <w:szCs w:val="40"/>
         </w:rPr>
-        <w:t>{%</w:t>
+        <w:t>TENANT’S</w:t>
       </w:r>
       <w:r>
         <w:rPr>
@@ -25,105 +25,6 @@
           <w:szCs w:val="40"/>
         </w:rPr>
         <w:t xml:space="preserve"> </w:t>
-      </w:r>
-      <w:r>
-        <w:rPr>
-          <w:sz w:val="40"/>
-          <w:szCs w:val="40"/>
-        </w:rPr>
-        <w:t>if</w:t>
-      </w:r>
-      <w:r>
-        <w:rPr>
-          <w:sz w:val="40"/>
-          <w:szCs w:val="40"/>
-        </w:rPr>
-        <w:t xml:space="preserve"> not</w:t>
-      </w:r>
-      <w:r>
-        <w:rPr>
-          <w:sz w:val="40"/>
-          <w:szCs w:val="40"/>
-        </w:rPr>
-        <w:t xml:space="preserve"> </w:t>
-      </w:r>
-      <w:proofErr w:type="spellStart"/>
-      <w:r>
-        <w:rPr>
-          <w:sz w:val="40"/>
-          <w:szCs w:val="40"/>
-        </w:rPr>
-        <w:t>person_answering</w:t>
-      </w:r>
-      <w:proofErr w:type="spellEnd"/>
-      <w:r>
-        <w:rPr>
-          <w:sz w:val="40"/>
-          <w:szCs w:val="40"/>
-        </w:rPr>
-        <w:t xml:space="preserve"> == "attorney" and </w:t>
-      </w:r>
-      <w:r>
-        <w:rPr>
-          <w:sz w:val="40"/>
-          <w:szCs w:val="40"/>
-        </w:rPr>
-        <w:t xml:space="preserve">not </w:t>
-      </w:r>
-      <w:proofErr w:type="spellStart"/>
-      <w:r>
-        <w:rPr>
-          <w:sz w:val="40"/>
-          <w:szCs w:val="40"/>
-        </w:rPr>
-        <w:t>representation_type</w:t>
-      </w:r>
-      <w:proofErr w:type="spellEnd"/>
-      <w:r>
-        <w:rPr>
-          <w:sz w:val="40"/>
-          <w:szCs w:val="40"/>
-        </w:rPr>
-        <w:t xml:space="preserve"> == "</w:t>
-      </w:r>
-      <w:proofErr w:type="spellStart"/>
-      <w:r>
-        <w:rPr>
-          <w:sz w:val="40"/>
-          <w:szCs w:val="40"/>
-        </w:rPr>
-        <w:t>entering_appearance</w:t>
-      </w:r>
-      <w:proofErr w:type="spellEnd"/>
-      <w:r>
-        <w:rPr>
-          <w:sz w:val="40"/>
-          <w:szCs w:val="40"/>
-        </w:rPr>
-        <w:t xml:space="preserve">" </w:t>
-      </w:r>
-      <w:proofErr w:type="gramStart"/>
-      <w:r>
-        <w:rPr>
-          <w:sz w:val="40"/>
-          <w:szCs w:val="40"/>
-        </w:rPr>
-        <w:t>%}</w:t>
-      </w:r>
-      <w:r>
-        <w:rPr>
-          <w:sz w:val="40"/>
-          <w:szCs w:val="40"/>
-        </w:rPr>
-        <w:t>TENANT’S</w:t>
-      </w:r>
-      <w:proofErr w:type="gramEnd"/>
-      <w:r>
-        <w:rPr>
-          <w:sz w:val="40"/>
-          <w:szCs w:val="40"/>
-        </w:rPr>
-        <w:t xml:space="preserve"> {% endif %}</w:t>
       </w:r>
       <w:r>
         <w:rPr>
@@ -205,14 +106,42 @@
               <w:rPr>
                 <w:rFonts w:cstheme="minorHAnsi"/>
               </w:rPr>
-              <w:t>_court.address.county</w:t>
+              <w:t>_</w:t>
+            </w:r>
+            <w:proofErr w:type="gramStart"/>
+            <w:r>
+              <w:rPr>
+                <w:rFonts w:cstheme="minorHAnsi"/>
+              </w:rPr>
+              <w:t>court.address</w:t>
+            </w:r>
+            <w:proofErr w:type="gramEnd"/>
+            <w:r>
+              <w:rPr>
+                <w:rFonts w:cstheme="minorHAnsi"/>
+              </w:rPr>
+              <w:t>.</w:t>
+            </w:r>
+            <w:proofErr w:type="gramStart"/>
+            <w:r>
+              <w:rPr>
+                <w:rFonts w:cstheme="minorHAnsi"/>
+              </w:rPr>
+              <w:t>county</w:t>
             </w:r>
             <w:proofErr w:type="spellEnd"/>
             <w:r>
               <w:rPr>
                 <w:rFonts w:cstheme="minorHAnsi"/>
               </w:rPr>
-              <w:t xml:space="preserve"> }}, ss</w:t>
+              <w:t xml:space="preserve"> }</w:t>
+            </w:r>
+            <w:proofErr w:type="gramEnd"/>
+            <w:r>
+              <w:rPr>
+                <w:rFonts w:cstheme="minorHAnsi"/>
+              </w:rPr>
+              <w:t>}, ss</w:t>
             </w:r>
             <w:r>
               <w:rPr>
@@ -228,12 +157,6 @@
                 <w:rFonts w:cstheme="minorHAnsi"/>
               </w:rPr>
             </w:pPr>
-            <w:r>
-              <w:rPr>
-                <w:rFonts w:cstheme="minorHAnsi"/>
-              </w:rPr>
-              <w:t>Trial Date:</w:t>
-            </w:r>
           </w:p>
         </w:tc>
         <w:tc>
@@ -269,14 +192,28 @@
               <w:rPr>
                 <w:rFonts w:cstheme="minorHAnsi"/>
               </w:rPr>
-              <w:t>_court</w:t>
+              <w:t>_</w:t>
+            </w:r>
+            <w:proofErr w:type="gramStart"/>
+            <w:r>
+              <w:rPr>
+                <w:rFonts w:cstheme="minorHAnsi"/>
+              </w:rPr>
+              <w:t>court</w:t>
             </w:r>
             <w:proofErr w:type="spellEnd"/>
             <w:r>
               <w:rPr>
                 <w:rFonts w:cstheme="minorHAnsi"/>
               </w:rPr>
-              <w:t xml:space="preserve"> }}</w:t>
+              <w:t xml:space="preserve"> }</w:t>
+            </w:r>
+            <w:proofErr w:type="gramEnd"/>
+            <w:r>
+              <w:rPr>
+                <w:rFonts w:cstheme="minorHAnsi"/>
+              </w:rPr>
+              <w:t>}</w:t>
             </w:r>
           </w:p>
           <w:p>
@@ -353,7 +290,31 @@
                 <w:rFonts w:ascii="Garamond" w:hAnsi="Garamond"/>
                 <w:b w:val="0"/>
               </w:rPr>
-              <w:t xml:space="preserve">("Tenant") }} / {{ </w:t>
+              <w:t>("Tenant"</w:t>
+            </w:r>
+            <w:proofErr w:type="gramStart"/>
+            <w:r>
+              <w:rPr>
+                <w:rFonts w:ascii="Garamond" w:hAnsi="Garamond"/>
+                <w:b w:val="0"/>
+              </w:rPr>
+              <w:t>) }</w:t>
+            </w:r>
+            <w:proofErr w:type="gramEnd"/>
+            <w:r>
+              <w:rPr>
+                <w:rFonts w:ascii="Garamond" w:hAnsi="Garamond"/>
+                <w:b w:val="0"/>
+              </w:rPr>
+              <w:t xml:space="preserve">} / </w:t>
+            </w:r>
+            <w:proofErr w:type="gramStart"/>
+            <w:r>
+              <w:rPr>
+                <w:rFonts w:ascii="Garamond" w:hAnsi="Garamond"/>
+                <w:b w:val="0"/>
+              </w:rPr>
+              <w:t xml:space="preserve">{{ </w:t>
             </w:r>
             <w:proofErr w:type="spellStart"/>
             <w:r>
@@ -361,7 +322,15 @@
                 <w:rFonts w:ascii="Garamond" w:hAnsi="Garamond"/>
                 <w:b w:val="0"/>
               </w:rPr>
-              <w:t>users.as_noun</w:t>
+              <w:t>users.as</w:t>
+            </w:r>
+            <w:proofErr w:type="gramEnd"/>
+            <w:r>
+              <w:rPr>
+                <w:rFonts w:ascii="Garamond" w:hAnsi="Garamond"/>
+                <w:b w:val="0"/>
+              </w:rPr>
+              <w:t>_noun</w:t>
             </w:r>
             <w:proofErr w:type="spellEnd"/>
             <w:r>
@@ -384,6 +353,7 @@
           <w:p>
             <w:pPr>
               <w:rPr>
+                <w:rFonts w:asciiTheme="minorHAnsi" w:hAnsiTheme="minorHAnsi" w:cstheme="minorHAnsi"/>
                 <w:b/>
                 <w:bCs/>
               </w:rPr>
@@ -394,95 +364,16 @@
                 <w:b/>
                 <w:bCs/>
               </w:rPr>
-              <w:t xml:space="preserve">{% if </w:t>
+              <w:t xml:space="preserve">TENANT’S MOTION </w:t>
             </w:r>
             <w:r>
               <w:rPr>
-                <w:rFonts w:asciiTheme="minorHAnsi" w:hAnsiTheme="minorHAnsi" w:cstheme="minorHAnsi"/>
+                <w:rFonts w:asciiTheme="minorHAnsi" w:eastAsiaTheme="minorHAnsi" w:hAnsiTheme="minorHAnsi" w:cstheme="minorHAnsi"/>
                 <w:b/>
                 <w:bCs/>
+                <w:color w:val="auto"/>
               </w:rPr>
-              <w:t xml:space="preserve">not </w:t>
-            </w:r>
-            <w:proofErr w:type="spellStart"/>
-            <w:r>
-              <w:rPr>
-                <w:rFonts w:asciiTheme="minorHAnsi" w:hAnsiTheme="minorHAnsi" w:cstheme="minorHAnsi"/>
-                <w:b/>
-                <w:bCs/>
-              </w:rPr>
-              <w:t>person_answering</w:t>
-            </w:r>
-            <w:proofErr w:type="spellEnd"/>
-            <w:r>
-              <w:rPr>
-                <w:rFonts w:asciiTheme="minorHAnsi" w:hAnsiTheme="minorHAnsi" w:cstheme="minorHAnsi"/>
-                <w:b/>
-                <w:bCs/>
-              </w:rPr>
-              <w:t xml:space="preserve"> == "attorney" and not </w:t>
-            </w:r>
-            <w:proofErr w:type="spellStart"/>
-            <w:r>
-              <w:rPr>
-                <w:rFonts w:asciiTheme="minorHAnsi" w:hAnsiTheme="minorHAnsi" w:cstheme="minorHAnsi"/>
-                <w:b/>
-                <w:bCs/>
-              </w:rPr>
-              <w:t>representation_type</w:t>
-            </w:r>
-            <w:proofErr w:type="spellEnd"/>
-            <w:r>
-              <w:rPr>
-                <w:rFonts w:asciiTheme="minorHAnsi" w:hAnsiTheme="minorHAnsi" w:cstheme="minorHAnsi"/>
-                <w:b/>
-                <w:bCs/>
-              </w:rPr>
-              <w:t xml:space="preserve"> == "</w:t>
-            </w:r>
-            <w:proofErr w:type="spellStart"/>
-            <w:r>
-              <w:rPr>
-                <w:rFonts w:asciiTheme="minorHAnsi" w:hAnsiTheme="minorHAnsi" w:cstheme="minorHAnsi"/>
-                <w:b/>
-                <w:bCs/>
-              </w:rPr>
-              <w:t>entering_appearance</w:t>
-            </w:r>
-            <w:proofErr w:type="spellEnd"/>
-            <w:r>
-              <w:rPr>
-                <w:rFonts w:asciiTheme="minorHAnsi" w:hAnsiTheme="minorHAnsi" w:cstheme="minorHAnsi"/>
-                <w:b/>
-                <w:bCs/>
-              </w:rPr>
-              <w:t xml:space="preserve">" </w:t>
-            </w:r>
-            <w:proofErr w:type="gramStart"/>
-            <w:r>
-              <w:rPr>
-                <w:rFonts w:asciiTheme="minorHAnsi" w:hAnsiTheme="minorHAnsi" w:cstheme="minorHAnsi"/>
-                <w:b/>
-                <w:bCs/>
-              </w:rPr>
-              <w:t>%}TENANT’S</w:t>
-            </w:r>
-            <w:proofErr w:type="gramEnd"/>
-            <w:r>
-              <w:rPr>
-                <w:rFonts w:asciiTheme="minorHAnsi" w:hAnsiTheme="minorHAnsi" w:cstheme="minorHAnsi"/>
-                <w:b/>
-                <w:bCs/>
-              </w:rPr>
-              <w:t xml:space="preserve"> {% endif %}</w:t>
-            </w:r>
-            <w:r>
-              <w:rPr>
-                <w:rFonts w:asciiTheme="minorHAnsi" w:hAnsiTheme="minorHAnsi" w:cstheme="minorHAnsi"/>
-                <w:b/>
-                <w:bCs/>
-              </w:rPr>
-              <w:t>MOTION TO ENFORCE OR COMPEL DISCOVERY</w:t>
+              <w:t>FOR ORDER COMPELLING DISCOVERY</w:t>
             </w:r>
           </w:p>
         </w:tc>
@@ -555,11 +446,19 @@
             </w:r>
             <w:proofErr w:type="gramEnd"/>
             <w:r>
-              <w:t>_parties</w:t>
+              <w:t>_</w:t>
+            </w:r>
+            <w:proofErr w:type="gramStart"/>
+            <w:r>
+              <w:t>parties</w:t>
             </w:r>
             <w:proofErr w:type="spellEnd"/>
             <w:r>
-              <w:t xml:space="preserve"> }}</w:t>
+              <w:t xml:space="preserve"> }</w:t>
+            </w:r>
+            <w:proofErr w:type="gramEnd"/>
+            <w:r>
+              <w:t>}</w:t>
             </w:r>
           </w:p>
           <w:p>
@@ -601,7 +500,31 @@
                 <w:rFonts w:ascii="Garamond" w:hAnsi="Garamond"/>
                 <w:b w:val="0"/>
               </w:rPr>
-              <w:t xml:space="preserve">("Landlord") }} / {{ </w:t>
+              <w:t>("Landlord"</w:t>
+            </w:r>
+            <w:proofErr w:type="gramStart"/>
+            <w:r>
+              <w:rPr>
+                <w:rFonts w:ascii="Garamond" w:hAnsi="Garamond"/>
+                <w:b w:val="0"/>
+              </w:rPr>
+              <w:t>) }</w:t>
+            </w:r>
+            <w:proofErr w:type="gramEnd"/>
+            <w:r>
+              <w:rPr>
+                <w:rFonts w:ascii="Garamond" w:hAnsi="Garamond"/>
+                <w:b w:val="0"/>
+              </w:rPr>
+              <w:t xml:space="preserve">} / </w:t>
+            </w:r>
+            <w:proofErr w:type="gramStart"/>
+            <w:r>
+              <w:rPr>
+                <w:rFonts w:ascii="Garamond" w:hAnsi="Garamond"/>
+                <w:b w:val="0"/>
+              </w:rPr>
+              <w:t xml:space="preserve">{{ </w:t>
             </w:r>
             <w:proofErr w:type="spellStart"/>
             <w:r>
@@ -609,7 +532,15 @@
                 <w:rFonts w:ascii="Garamond" w:hAnsi="Garamond"/>
                 <w:b w:val="0"/>
               </w:rPr>
-              <w:t>other_parties.as_noun</w:t>
+              <w:t>other_parties.as</w:t>
+            </w:r>
+            <w:proofErr w:type="gramEnd"/>
+            <w:r>
+              <w:rPr>
+                <w:rFonts w:ascii="Garamond" w:hAnsi="Garamond"/>
+                <w:b w:val="0"/>
+              </w:rPr>
+              <w:t>_noun</w:t>
             </w:r>
             <w:proofErr w:type="spellEnd"/>
             <w:r>
@@ -668,43 +599,21 @@
         <w:jc w:val="both"/>
         <w:rPr>
           <w:rFonts w:ascii="Garamond" w:hAnsi="Garamond"/>
+          <w:b w:val="0"/>
+          <w:bCs/>
         </w:rPr>
       </w:pPr>
       <w:r>
         <w:rPr>
           <w:rFonts w:ascii="Garamond" w:hAnsi="Garamond"/>
         </w:rPr>
-        <w:t>To</w:t>
+        <w:t>TO THE CLERK</w:t>
       </w:r>
       <w:r>
         <w:rPr>
           <w:rFonts w:ascii="Garamond" w:hAnsi="Garamond"/>
         </w:rPr>
-        <w:t xml:space="preserve"> </w:t>
-      </w:r>
-      <w:r>
-        <w:rPr>
-          <w:rFonts w:ascii="Garamond" w:hAnsi="Garamond"/>
-        </w:rPr>
-        <w:t>the</w:t>
-      </w:r>
-      <w:r>
-        <w:rPr>
-          <w:rFonts w:ascii="Garamond" w:hAnsi="Garamond"/>
-        </w:rPr>
-        <w:t xml:space="preserve"> </w:t>
-      </w:r>
-      <w:r>
-        <w:rPr>
-          <w:rFonts w:ascii="Garamond" w:hAnsi="Garamond"/>
-        </w:rPr>
-        <w:t>Clerk:</w:t>
-      </w:r>
-      <w:r>
-        <w:rPr>
-          <w:rFonts w:ascii="Garamond" w:hAnsi="Garamond"/>
-        </w:rPr>
-        <w:t xml:space="preserve"> </w:t>
+        <w:t xml:space="preserve">: </w:t>
       </w:r>
       <w:r>
         <w:rPr>
@@ -712,19 +621,14 @@
           <w:b w:val="0"/>
           <w:bCs/>
         </w:rPr>
-        <w:t>Please schedule this motion for a hearing. The Tenant seeks enforcement of Discovery under Uniform Summary Process Rule 7(d). In support, the Tenant states:</w:t>
-      </w:r>
-      <w:r>
-        <w:rPr>
-          <w:rFonts w:ascii="Garamond" w:hAnsi="Garamond"/>
-        </w:rPr>
-        <w:t xml:space="preserve"> </w:t>
+        <w:t>PLEASE MARK THIS MOTION FOR HEARING. THE TENANT-PLAINTIFF SEEKS ENFORCEMENT OF DISCOVERY UNDER MASS. R. CIV. P. 37. IN SUPPORT, THE TENANT STATES:</w:t>
       </w:r>
     </w:p>
     <w:p>
       <w:pPr>
         <w:pStyle w:val="Complaintsubheading"/>
         <w:ind w:left="720"/>
+        <w:jc w:val="both"/>
         <w:rPr>
           <w:rFonts w:ascii="Garamond" w:hAnsi="Garamond"/>
           <w:b w:val="0"/>
@@ -737,7 +641,7 @@
           <w:b w:val="0"/>
           <w:bCs/>
         </w:rPr>
-        <w:t>1.</w:t>
+        <w:t xml:space="preserve">1. On ___________(date), </w:t>
       </w:r>
       <w:r>
         <w:rPr>
@@ -745,7 +649,7 @@
           <w:b w:val="0"/>
           <w:bCs/>
         </w:rPr>
-        <w:t xml:space="preserve"> </w:t>
+        <w:t>the Tenant served the Landlord with a Request for Discovery</w:t>
       </w:r>
       <w:r>
         <w:rPr>
@@ -753,7 +657,7 @@
           <w:b w:val="0"/>
           <w:bCs/>
         </w:rPr>
-        <w:t>On ___________________(date), the Tenant filed with the Court and delivered or mailed or emailed (circle which one) to the landlord a Request for Discovery.</w:t>
+        <w:t>.</w:t>
       </w:r>
     </w:p>
     <w:p>
@@ -772,15 +676,26 @@
           <w:b w:val="0"/>
           <w:bCs/>
         </w:rPr>
-        <w:t>2.</w:t>
-      </w:r>
-      <w:r>
+        <w:t>2. The Landlord (check all boxes that apply):</w:t>
+      </w:r>
+    </w:p>
+    <w:p>
+      <w:pPr>
+        <w:pStyle w:val="Complaintsubheading"/>
+        <w:ind w:left="1980" w:hanging="630"/>
         <w:rPr>
           <w:rFonts w:ascii="Garamond" w:hAnsi="Garamond"/>
           <w:b w:val="0"/>
           <w:bCs/>
         </w:rPr>
-        <w:t xml:space="preserve"> </w:t>
+      </w:pPr>
+      <w:r>
+        <w:rPr>
+          <w:rFonts w:ascii="Segoe UI Symbol" w:hAnsi="Segoe UI Symbol" w:cs="Segoe UI Symbol"/>
+          <w:b w:val="0"/>
+          <w:bCs/>
+        </w:rPr>
+        <w:t>☐</w:t>
       </w:r>
       <w:r>
         <w:rPr>
@@ -788,18 +703,26 @@
           <w:b w:val="0"/>
           <w:bCs/>
         </w:rPr>
-        <w:t>The Landlord (check all boxes that apply):</w:t>
-      </w:r>
-    </w:p>
-    <w:p>
-      <w:pPr>
-        <w:pStyle w:val="Complaintsubheading"/>
-        <w:ind w:left="1980" w:hanging="630"/>
+        <w:t xml:space="preserve"> </w:t>
+      </w:r>
+      <w:r>
         <w:rPr>
           <w:rFonts w:ascii="Garamond" w:hAnsi="Garamond"/>
           <w:b w:val="0"/>
           <w:bCs/>
         </w:rPr>
+        <w:t>Failed to respond to my interrogatories within 45 days of receiving my request.</w:t>
+      </w:r>
+    </w:p>
+    <w:p>
+      <w:pPr>
+        <w:pStyle w:val="Complaintsubheading"/>
+        <w:ind w:left="1354"/>
+        <w:rPr>
+          <w:rFonts w:ascii="Garamond" w:hAnsi="Garamond"/>
+          <w:b w:val="0"/>
+          <w:bCs/>
+        </w:rPr>
       </w:pPr>
       <w:r>
         <w:rPr>
@@ -823,7 +746,7 @@
           <w:b w:val="0"/>
           <w:bCs/>
         </w:rPr>
-        <w:t xml:space="preserve">has failed to answer </w:t>
+        <w:t>Failed to respond to my document requests within 30 days of receiving my</w:t>
       </w:r>
       <w:r>
         <w:rPr>
@@ -831,7 +754,7 @@
           <w:b w:val="0"/>
           <w:bCs/>
         </w:rPr>
-        <w:t xml:space="preserve">any </w:t>
+        <w:t xml:space="preserve"> </w:t>
       </w:r>
       <w:r>
         <w:rPr>
@@ -839,7 +762,7 @@
           <w:b w:val="0"/>
           <w:bCs/>
         </w:rPr>
-        <w:t>questions.</w:t>
+        <w:t>request, and/or within 45 days of the service of the summons and complaint.</w:t>
       </w:r>
     </w:p>
     <w:p>
@@ -866,7 +789,7 @@
           <w:b w:val="0"/>
           <w:bCs/>
         </w:rPr>
-        <w:t xml:space="preserve"> has failed to give me </w:t>
+        <w:t xml:space="preserve"> </w:t>
       </w:r>
       <w:r>
         <w:rPr>
@@ -874,26 +797,71 @@
           <w:b w:val="0"/>
           <w:bCs/>
         </w:rPr>
-        <w:t>any</w:t>
-      </w:r>
-      <w:r>
+        <w:t>Failed to answer questions fully.</w:t>
+      </w:r>
+    </w:p>
+    <w:p>
+      <w:pPr>
+        <w:pStyle w:val="Complaintsubheading"/>
+        <w:ind w:left="1980" w:hanging="630"/>
         <w:rPr>
           <w:rFonts w:ascii="Garamond" w:hAnsi="Garamond"/>
           <w:b w:val="0"/>
           <w:bCs/>
         </w:rPr>
-        <w:t xml:space="preserve"> documents requested.</w:t>
-      </w:r>
-    </w:p>
-    <w:p>
-      <w:pPr>
-        <w:pStyle w:val="Complaintsubheading"/>
-        <w:ind w:left="1980" w:hanging="630"/>
+      </w:pPr>
+      <w:r>
+        <w:rPr>
+          <w:rFonts w:ascii="Segoe UI Symbol" w:hAnsi="Segoe UI Symbol" w:cs="Segoe UI Symbol"/>
+          <w:b w:val="0"/>
+          <w:bCs/>
+        </w:rPr>
+        <w:t>☐</w:t>
+      </w:r>
+      <w:r>
         <w:rPr>
           <w:rFonts w:ascii="Garamond" w:hAnsi="Garamond"/>
           <w:b w:val="0"/>
           <w:bCs/>
         </w:rPr>
+        <w:t xml:space="preserve"> </w:t>
+      </w:r>
+      <w:r>
+        <w:rPr>
+          <w:rFonts w:ascii="Garamond" w:hAnsi="Garamond"/>
+          <w:b w:val="0"/>
+          <w:bCs/>
+        </w:rPr>
+        <w:t xml:space="preserve">Failed to give me </w:t>
+      </w:r>
+      <w:proofErr w:type="gramStart"/>
+      <w:r>
+        <w:rPr>
+          <w:rFonts w:ascii="Garamond" w:hAnsi="Garamond"/>
+          <w:b w:val="0"/>
+          <w:bCs/>
+        </w:rPr>
+        <w:t>all of</w:t>
+      </w:r>
+      <w:proofErr w:type="gramEnd"/>
+      <w:r>
+        <w:rPr>
+          <w:rFonts w:ascii="Garamond" w:hAnsi="Garamond"/>
+          <w:b w:val="0"/>
+          <w:bCs/>
+        </w:rPr>
+        <w:t xml:space="preserve"> the documents I requested.</w:t>
+      </w:r>
+    </w:p>
+    <w:p>
+      <w:pPr>
+        <w:pStyle w:val="Complaintsubheading"/>
+        <w:ind w:left="1354"/>
+        <w:rPr>
+          <w:rFonts w:ascii="Garamond" w:hAnsi="Garamond"/>
+          <w:b w:val="0"/>
+          <w:bCs/>
+        </w:rPr>
       </w:pPr>
       <w:r>
         <w:rPr>
@@ -917,35 +885,25 @@
           <w:b w:val="0"/>
           <w:bCs/>
         </w:rPr>
-        <w:t>has failed to answer questions fully.</w:t>
-      </w:r>
-    </w:p>
-    <w:p>
-      <w:pPr>
-        <w:pStyle w:val="Complaintsubheading"/>
-        <w:ind w:left="1980" w:hanging="630"/>
+        <w:t xml:space="preserve">Objected improperly to some or </w:t>
+      </w:r>
+      <w:proofErr w:type="gramStart"/>
+      <w:r>
         <w:rPr>
           <w:rFonts w:ascii="Garamond" w:hAnsi="Garamond"/>
           <w:b w:val="0"/>
           <w:bCs/>
         </w:rPr>
-      </w:pPr>
-      <w:r>
-        <w:rPr>
-          <w:rFonts w:ascii="Segoe UI Symbol" w:hAnsi="Segoe UI Symbol" w:cs="Segoe UI Symbol"/>
-          <w:b w:val="0"/>
-          <w:bCs/>
-        </w:rPr>
-        <w:lastRenderedPageBreak/>
-        <w:t>☐</w:t>
-      </w:r>
+        <w:t>all of</w:t>
+      </w:r>
+      <w:proofErr w:type="gramEnd"/>
       <w:r>
         <w:rPr>
           <w:rFonts w:ascii="Garamond" w:hAnsi="Garamond"/>
           <w:b w:val="0"/>
           <w:bCs/>
         </w:rPr>
-        <w:t xml:space="preserve"> has failed to give me </w:t>
+        <w:t xml:space="preserve"> my </w:t>
       </w:r>
       <w:proofErr w:type="gramStart"/>
       <w:r>
@@ -954,7 +912,7 @@
           <w:b w:val="0"/>
           <w:bCs/>
         </w:rPr>
-        <w:t>all of</w:t>
+        <w:t>requests .</w:t>
       </w:r>
       <w:proofErr w:type="gramEnd"/>
       <w:r>
@@ -963,13 +921,13 @@
           <w:b w:val="0"/>
           <w:bCs/>
         </w:rPr>
-        <w:t xml:space="preserve"> the documents requested.</w:t>
+        <w:t xml:space="preserve"> A copy of the Landlord’s responses is attached.</w:t>
       </w:r>
     </w:p>
     <w:p>
       <w:pPr>
         <w:pStyle w:val="Complaintsubheading"/>
-        <w:ind w:left="1980" w:hanging="630"/>
+        <w:ind w:left="720"/>
         <w:rPr>
           <w:rFonts w:ascii="Garamond" w:hAnsi="Garamond"/>
           <w:b w:val="0"/>
@@ -978,19 +936,12 @@
       </w:pPr>
       <w:r>
         <w:rPr>
-          <w:rFonts w:ascii="Segoe UI Symbol" w:hAnsi="Segoe UI Symbol" w:cs="Segoe UI Symbol"/>
-          <w:b w:val="0"/>
-          <w:bCs/>
-        </w:rPr>
-        <w:t>☐</w:t>
-      </w:r>
-      <w:r>
-        <w:rPr>
           <w:rFonts w:ascii="Garamond" w:hAnsi="Garamond"/>
           <w:b w:val="0"/>
           <w:bCs/>
         </w:rPr>
-        <w:t xml:space="preserve"> </w:t>
+        <w:lastRenderedPageBreak/>
+        <w:t xml:space="preserve">3. </w:t>
       </w:r>
       <w:r>
         <w:rPr>
@@ -998,302 +949,216 @@
           <w:b w:val="0"/>
           <w:bCs/>
         </w:rPr>
-        <w:t>objected to certain discovery requests and I disagree with the</w:t>
-      </w:r>
-      <w:r>
+        <w:t>Accordingly, the Tenant requests that the Court enter an order that the Landlord provide complete responses and missing documents within thirty (30) days, and that should the Landlord fail to do so, judgment may enter against the Landlord pursuant Mass. Rule of Civil Procedure 37(b)(2)(C).</w:t>
+      </w:r>
+    </w:p>
+    <w:p>
+      <w:pPr>
+        <w:pStyle w:val="Complaintsubheading"/>
+        <w:ind w:left="720"/>
         <w:rPr>
           <w:rFonts w:ascii="Garamond" w:hAnsi="Garamond"/>
           <w:b w:val="0"/>
           <w:bCs/>
         </w:rPr>
-        <w:t xml:space="preserve"> </w:t>
-      </w:r>
+      </w:pPr>
       <w:r>
         <w:rPr>
           <w:rFonts w:ascii="Garamond" w:hAnsi="Garamond"/>
           <w:b w:val="0"/>
           <w:bCs/>
         </w:rPr>
-        <w:t>objection.</w:t>
-      </w:r>
-    </w:p>
-    <w:p>
-      <w:pPr>
-        <w:pStyle w:val="Complaintsubheading"/>
-        <w:ind w:left="720"/>
+        <w:t xml:space="preserve">4. </w:t>
+      </w:r>
+      <w:r>
         <w:rPr>
           <w:rFonts w:ascii="Garamond" w:hAnsi="Garamond"/>
           <w:b w:val="0"/>
           <w:bCs/>
-        </w:rPr>
-      </w:pPr>
+          <w:i/>
+          <w:iCs/>
+        </w:rPr>
+        <w:t>Notice to Landlord</w:t>
+      </w:r>
       <w:r>
         <w:rPr>
           <w:rFonts w:ascii="Garamond" w:hAnsi="Garamond"/>
           <w:b w:val="0"/>
           <w:bCs/>
         </w:rPr>
-        <w:t>3.</w:t>
-      </w:r>
-      <w:r>
-        <w:rPr>
-          <w:rFonts w:ascii="Garamond" w:hAnsi="Garamond"/>
-          <w:b w:val="0"/>
-          <w:bCs/>
-        </w:rPr>
-        <w:t xml:space="preserve"> </w:t>
-      </w:r>
-      <w:r>
-        <w:rPr>
-          <w:rFonts w:ascii="Garamond" w:hAnsi="Garamond"/>
-          <w:b w:val="0"/>
-          <w:bCs/>
-        </w:rPr>
-        <w:t>Accordingly, Tenant requests that the Court enter an order (check boxes which apply):</w:t>
+        <w:t>: This is the Tenant’s final request for you to respond to interrogatories. After 40 days, the Tenant will be entitled to request entry of final judgment pursuant to Mass. Rule of Civil Procedure 33(a)(4).</w:t>
       </w:r>
     </w:p>
     <w:p>
       <w:pPr>
-        <w:pStyle w:val="Complaintsubheading"/>
-        <w:ind w:left="1440"/>
-        <w:rPr>
-          <w:rFonts w:ascii="Garamond" w:hAnsi="Garamond"/>
-          <w:b w:val="0"/>
+        <w:pStyle w:val="xmsonormal"/>
+        <w:ind w:left="720"/>
+        <w:rPr>
+          <w:rFonts w:ascii="Garamond" w:hAnsi="Garamond" w:cstheme="minorHAnsi"/>
+        </w:rPr>
+      </w:pPr>
+      <w:r>
+        <w:rPr>
+          <w:rFonts w:ascii="Garamond" w:hAnsi="Garamond" w:cstheme="minorHAnsi"/>
           <w:bCs/>
         </w:rPr>
-      </w:pPr>
-      <w:r>
-        <w:rPr>
-          <w:rFonts w:ascii="Segoe UI Symbol" w:hAnsi="Segoe UI Symbol" w:cs="Segoe UI Symbol"/>
-          <w:b w:val="0"/>
+        <w:t>5</w:t>
+      </w:r>
+      <w:r>
+        <w:rPr>
+          <w:rFonts w:ascii="Garamond" w:hAnsi="Garamond" w:cstheme="minorHAnsi"/>
           <w:bCs/>
         </w:rPr>
-        <w:t>☐</w:t>
-      </w:r>
-      <w:r>
-        <w:rPr>
-          <w:rFonts w:ascii="Garamond" w:hAnsi="Garamond"/>
-          <w:b w:val="0"/>
-          <w:bCs/>
+        <w:t xml:space="preserve">. </w:t>
+      </w:r>
+      <w:r>
+        <w:rPr>
+          <w:rFonts w:ascii="Garamond" w:hAnsi="Garamond" w:cstheme="minorHAnsi"/>
+        </w:rPr>
+        <w:t xml:space="preserve">I hereby certify that a copy of the above document was provided to </w:t>
+      </w:r>
+      <w:r>
+        <w:rPr>
+          <w:rFonts w:ascii="Garamond" w:hAnsi="Garamond" w:cstheme="minorHAnsi"/>
+        </w:rPr>
+        <w:t>the</w:t>
+      </w:r>
+      <w:r>
+        <w:rPr>
+          <w:rFonts w:ascii="Garamond" w:hAnsi="Garamond" w:cstheme="minorHAnsi"/>
         </w:rPr>
         <w:t xml:space="preserve"> </w:t>
       </w:r>
       <w:r>
         <w:rPr>
-          <w:rFonts w:ascii="Garamond" w:hAnsi="Garamond"/>
-          <w:b w:val="0"/>
-          <w:bCs/>
-        </w:rPr>
-        <w:t>Compelling Landlord to completely answer and respond to Discovery no later than</w:t>
-      </w:r>
-      <w:r>
-        <w:rPr>
-          <w:rFonts w:ascii="Garamond" w:hAnsi="Garamond"/>
-          <w:b w:val="0"/>
-          <w:bCs/>
-        </w:rPr>
-        <w:t xml:space="preserve"> </w:t>
-      </w:r>
-      <w:r>
-        <w:rPr>
-          <w:rFonts w:ascii="Garamond" w:hAnsi="Garamond"/>
-          <w:b w:val="0"/>
-          <w:bCs/>
-        </w:rPr>
-        <w:t xml:space="preserve">1 week from the hearing on this </w:t>
-      </w:r>
-      <w:proofErr w:type="gramStart"/>
-      <w:r>
-        <w:rPr>
-          <w:rFonts w:ascii="Garamond" w:hAnsi="Garamond"/>
-          <w:b w:val="0"/>
-          <w:bCs/>
-        </w:rPr>
-        <w:t>motion, and</w:t>
-      </w:r>
-      <w:proofErr w:type="gramEnd"/>
-      <w:r>
-        <w:rPr>
-          <w:rFonts w:ascii="Garamond" w:hAnsi="Garamond"/>
-          <w:b w:val="0"/>
-          <w:bCs/>
-        </w:rPr>
-        <w:t xml:space="preserve"> continuing the trial (or pre-trial if jury trial requested) until at least 1 week after the Tenant receives responses. USPR 7(e).</w:t>
+          <w:rFonts w:ascii="Garamond" w:hAnsi="Garamond" w:cstheme="minorHAnsi"/>
+        </w:rPr>
+        <w:t>L</w:t>
+      </w:r>
+      <w:r>
+        <w:rPr>
+          <w:rFonts w:ascii="Garamond" w:hAnsi="Garamond" w:cstheme="minorHAnsi"/>
+        </w:rPr>
+        <w:t xml:space="preserve">andlord or to their attorney on </w:t>
+      </w:r>
+      <w:r>
+        <w:rPr>
+          <w:rFonts w:ascii="Garamond" w:hAnsi="Garamond" w:cstheme="minorHAnsi"/>
+        </w:rPr>
+        <w:t>__________ (</w:t>
+      </w:r>
+      <w:r>
+        <w:rPr>
+          <w:rFonts w:ascii="Garamond" w:hAnsi="Garamond" w:cstheme="minorHAnsi"/>
+        </w:rPr>
+        <w:t>date</w:t>
+      </w:r>
+      <w:r>
+        <w:rPr>
+          <w:rFonts w:ascii="Garamond" w:hAnsi="Garamond" w:cstheme="minorHAnsi"/>
+        </w:rPr>
+        <w:t>)</w:t>
+      </w:r>
+      <w:r>
+        <w:rPr>
+          <w:rFonts w:ascii="Garamond" w:hAnsi="Garamond" w:cstheme="minorHAnsi"/>
+        </w:rPr>
+        <w:t xml:space="preserve"> as follows:</w:t>
       </w:r>
     </w:p>
     <w:p>
       <w:pPr>
-        <w:pStyle w:val="Complaintsubheading"/>
-        <w:ind w:left="1440"/>
-        <w:rPr>
-          <w:rFonts w:ascii="Garamond" w:hAnsi="Garamond"/>
-          <w:b w:val="0"/>
+        <w:pStyle w:val="xmsonormal"/>
+        <w:ind w:left="1440" w:firstLine="720"/>
+        <w:rPr>
+          <w:rFonts w:ascii="Garamond" w:hAnsi="Garamond" w:cstheme="minorHAnsi"/>
+        </w:rPr>
+      </w:pPr>
+      <w:r>
+        <w:rPr>
+          <w:rFonts w:ascii="Segoe UI Symbol" w:hAnsi="Segoe UI Symbol" w:cs="Segoe UI Symbol"/>
           <w:bCs/>
         </w:rPr>
-      </w:pPr>
+        <w:t>☐</w:t>
+      </w:r>
       <w:r>
         <w:rPr>
           <w:rFonts w:ascii="Segoe UI Symbol" w:hAnsi="Segoe UI Symbol" w:cs="Segoe UI Symbol"/>
-          <w:b w:val="0"/>
           <w:bCs/>
         </w:rPr>
+        <w:t xml:space="preserve"> </w:t>
+      </w:r>
+      <w:r>
+        <w:rPr>
+          <w:rFonts w:ascii="Garamond" w:hAnsi="Garamond" w:cstheme="minorHAnsi"/>
+        </w:rPr>
+        <w:t>By hand</w:t>
+      </w:r>
+      <w:r>
+        <w:rPr>
+          <w:rFonts w:ascii="Garamond" w:hAnsi="Garamond" w:cstheme="minorHAnsi"/>
+        </w:rPr>
+        <w:tab/>
+      </w:r>
+      <w:r>
+        <w:rPr>
+          <w:rFonts w:ascii="Garamond" w:hAnsi="Garamond" w:cstheme="minorHAnsi"/>
+        </w:rPr>
+        <w:t xml:space="preserve"> </w:t>
+      </w:r>
+      <w:r>
+        <w:rPr>
+          <w:rFonts w:ascii="Segoe UI Symbol" w:hAnsi="Segoe UI Symbol" w:cs="Segoe UI Symbol"/>
+          <w:bCs/>
+        </w:rPr>
         <w:t>☐</w:t>
       </w:r>
       <w:r>
         <w:rPr>
-          <w:rFonts w:ascii="Garamond" w:hAnsi="Garamond"/>
-          <w:b w:val="0"/>
+          <w:rFonts w:ascii="Segoe UI Symbol" w:hAnsi="Segoe UI Symbol" w:cs="Segoe UI Symbol"/>
           <w:bCs/>
         </w:rPr>
         <w:t xml:space="preserve"> </w:t>
       </w:r>
       <w:r>
         <w:rPr>
-          <w:rFonts w:ascii="Garamond" w:hAnsi="Garamond"/>
-          <w:b w:val="0"/>
+          <w:rFonts w:ascii="Garamond" w:hAnsi="Garamond" w:cstheme="minorHAnsi"/>
+        </w:rPr>
+        <w:t>By U.S. mail</w:t>
+      </w:r>
+      <w:r>
+        <w:rPr>
+          <w:rFonts w:ascii="Garamond" w:hAnsi="Garamond" w:cstheme="minorHAnsi"/>
+        </w:rPr>
+        <w:tab/>
+      </w:r>
+      <w:r>
+        <w:rPr>
+          <w:rFonts w:ascii="Segoe UI Symbol" w:hAnsi="Segoe UI Symbol" w:cs="Segoe UI Symbol"/>
           <w:bCs/>
         </w:rPr>
-        <w:t>Entering Judgment in Tenant’s favor.</w:t>
+        <w:t>☐</w:t>
+      </w:r>
+      <w:r>
+        <w:rPr>
+          <w:rFonts w:ascii="Segoe UI Symbol" w:hAnsi="Segoe UI Symbol" w:cs="Segoe UI Symbol"/>
+          <w:bCs/>
+        </w:rPr>
+        <w:t xml:space="preserve"> </w:t>
+      </w:r>
+      <w:r>
+        <w:rPr>
+          <w:rFonts w:ascii="Garamond" w:hAnsi="Garamond" w:cstheme="minorHAnsi"/>
+        </w:rPr>
+        <w:t>By email</w:t>
       </w:r>
     </w:p>
     <w:p>
       <w:pPr>
         <w:pStyle w:val="Complaintsubheading"/>
-        <w:ind w:left="1440"/>
-        <w:rPr>
-          <w:rFonts w:ascii="Garamond" w:hAnsi="Garamond"/>
-          <w:b w:val="0"/>
-          <w:bCs/>
-        </w:rPr>
-      </w:pPr>
-      <w:r>
-        <w:rPr>
-          <w:rFonts w:ascii="Segoe UI Symbol" w:hAnsi="Segoe UI Symbol" w:cs="Segoe UI Symbol"/>
-          <w:b w:val="0"/>
-          <w:bCs/>
-        </w:rPr>
-        <w:t>☐</w:t>
-      </w:r>
-      <w:r>
-        <w:rPr>
-          <w:rFonts w:ascii="Garamond" w:hAnsi="Garamond"/>
-          <w:b w:val="0"/>
-          <w:bCs/>
-        </w:rPr>
-        <w:t xml:space="preserve"> </w:t>
-      </w:r>
-      <w:r>
-        <w:rPr>
-          <w:rFonts w:ascii="Garamond" w:hAnsi="Garamond"/>
-          <w:b w:val="0"/>
-          <w:bCs/>
-        </w:rPr>
-        <w:t>Prohibiting Landlord from introducing evidence opposing Tenant’s claims.</w:t>
-      </w:r>
+        <w:ind w:left="720"/>
+      </w:pPr>
     </w:p>
-    <w:p>
-      <w:pPr>
-        <w:pStyle w:val="Complaintsubheading"/>
-        <w:ind w:left="1440"/>
-        <w:rPr>
-          <w:rFonts w:ascii="Garamond" w:hAnsi="Garamond"/>
-          <w:b w:val="0"/>
-          <w:bCs/>
-        </w:rPr>
-      </w:pPr>
-      <w:r>
-        <w:rPr>
-          <w:rFonts w:ascii="Segoe UI Symbol" w:hAnsi="Segoe UI Symbol" w:cs="Segoe UI Symbol"/>
-          <w:b w:val="0"/>
-          <w:bCs/>
-        </w:rPr>
-        <w:t>☐</w:t>
-      </w:r>
-      <w:r>
-        <w:rPr>
-          <w:rFonts w:ascii="Garamond" w:hAnsi="Garamond"/>
-          <w:b w:val="0"/>
-          <w:bCs/>
-        </w:rPr>
-        <w:t xml:space="preserve"> </w:t>
-      </w:r>
-      <w:r>
-        <w:rPr>
-          <w:rFonts w:ascii="Garamond" w:hAnsi="Garamond"/>
-          <w:b w:val="0"/>
-          <w:bCs/>
-        </w:rPr>
-        <w:t>Granting the Tenant any other relief that may be just and necessary.</w:t>
-      </w:r>
-    </w:p>
-    <w:p>
-      <w:pPr>
-        <w:pStyle w:val="Complaintsubheading"/>
-        <w:ind w:left="720"/>
-        <w:rPr>
-          <w:rFonts w:ascii="Garamond" w:hAnsi="Garamond"/>
-          <w:b w:val="0"/>
-          <w:bCs/>
-        </w:rPr>
-      </w:pPr>
-      <w:r>
-        <w:rPr>
-          <w:rFonts w:ascii="Garamond" w:hAnsi="Garamond"/>
-          <w:b w:val="0"/>
-          <w:bCs/>
-        </w:rPr>
-        <w:t>4.</w:t>
-      </w:r>
-      <w:r>
-        <w:rPr>
-          <w:rFonts w:ascii="Garamond" w:hAnsi="Garamond"/>
-          <w:b w:val="0"/>
-          <w:bCs/>
-        </w:rPr>
-        <w:t xml:space="preserve"> </w:t>
-      </w:r>
-      <w:r>
-        <w:rPr>
-          <w:rFonts w:ascii="Garamond" w:hAnsi="Garamond"/>
-          <w:b w:val="0"/>
-          <w:bCs/>
-        </w:rPr>
-        <w:t xml:space="preserve">I hereby certify that I </w:t>
-      </w:r>
-      <w:r>
-        <w:rPr>
-          <w:rFonts w:ascii="Segoe UI Symbol" w:hAnsi="Segoe UI Symbol" w:cs="Segoe UI Symbol"/>
-          <w:b w:val="0"/>
-          <w:bCs/>
-        </w:rPr>
-        <w:t>☐</w:t>
-      </w:r>
-      <w:r>
-        <w:rPr>
-          <w:rFonts w:ascii="Garamond" w:hAnsi="Garamond"/>
-          <w:b w:val="0"/>
-          <w:bCs/>
-        </w:rPr>
-        <w:t xml:space="preserve"> delivered / </w:t>
-      </w:r>
-      <w:r>
-        <w:rPr>
-          <w:rFonts w:ascii="Segoe UI Symbol" w:hAnsi="Segoe UI Symbol" w:cs="Segoe UI Symbol"/>
-          <w:b w:val="0"/>
-          <w:bCs/>
-        </w:rPr>
-        <w:t>☐</w:t>
-      </w:r>
-      <w:r>
-        <w:rPr>
-          <w:rFonts w:ascii="Garamond" w:hAnsi="Garamond"/>
-          <w:b w:val="0"/>
-          <w:bCs/>
-        </w:rPr>
-        <w:t xml:space="preserve"> emailed (check which one) a copy of this Discovery Motion to my landlord or to his/her lawyer on _________________ (date).</w:t>
-      </w:r>
-    </w:p>
-    <w:p/>
     <w:p>
       <w:r>
         <w:t xml:space="preserve">{%p if </w:t>
@@ -1373,15 +1238,31 @@
       </w:r>
       <w:proofErr w:type="gramEnd"/>
       <w:r>
-        <w:t xml:space="preserve"> }}, {{ </w:t>
+        <w:t xml:space="preserve"> }}, </w:t>
+      </w:r>
+      <w:proofErr w:type="gramStart"/>
+      <w:r>
+        <w:t xml:space="preserve">{{ </w:t>
       </w:r>
       <w:proofErr w:type="spellStart"/>
       <w:r>
-        <w:t>users.as_noun</w:t>
+        <w:t>users.as</w:t>
+      </w:r>
+      <w:proofErr w:type="gramEnd"/>
+      <w:r>
+        <w:t>_noun</w:t>
       </w:r>
       <w:proofErr w:type="spellEnd"/>
       <w:r>
-        <w:t>("Plaintiff") }}</w:t>
+        <w:t>("Plaintiff"</w:t>
+      </w:r>
+      <w:proofErr w:type="gramStart"/>
+      <w:r>
+        <w:t>) }</w:t>
+      </w:r>
+      <w:proofErr w:type="gramEnd"/>
+      <w:r>
+        <w:t>}</w:t>
       </w:r>
     </w:p>
     <w:p>
@@ -1430,7 +1311,15 @@
       </w:r>
       <w:proofErr w:type="gramEnd"/>
       <w:r>
-        <w:t>[0].attorney }}</w:t>
+        <w:t>[0</w:t>
+      </w:r>
+      <w:proofErr w:type="gramStart"/>
+      <w:r>
+        <w:t>].attorney</w:t>
+      </w:r>
+      <w:proofErr w:type="gramEnd"/>
+      <w:r>
+        <w:t xml:space="preserve"> }}</w:t>
       </w:r>
     </w:p>
     <w:p>
@@ -1445,15 +1334,31 @@
       </w:r>
       <w:proofErr w:type="gramEnd"/>
       <w:r>
-        <w:t>[0].</w:t>
+        <w:t>[0</w:t>
+      </w:r>
+      <w:proofErr w:type="gramStart"/>
+      <w:r>
+        <w:t>].</w:t>
       </w:r>
       <w:proofErr w:type="spellStart"/>
       <w:r>
-        <w:t>attorney.organization</w:t>
+        <w:t>attorney</w:t>
+      </w:r>
+      <w:proofErr w:type="gramEnd"/>
+      <w:r>
+        <w:t>.</w:t>
+      </w:r>
+      <w:proofErr w:type="gramStart"/>
+      <w:r>
+        <w:t>organization</w:t>
       </w:r>
       <w:proofErr w:type="spellEnd"/>
       <w:r>
-        <w:t xml:space="preserve"> }}</w:t>
+        <w:t xml:space="preserve"> }</w:t>
+      </w:r>
+      <w:proofErr w:type="gramEnd"/>
+      <w:r>
+        <w:t>}</w:t>
       </w:r>
     </w:p>
     <w:p>
@@ -1468,15 +1373,36 @@
       </w:r>
       <w:proofErr w:type="gramEnd"/>
       <w:r>
-        <w:t>[0].</w:t>
+        <w:t>[0</w:t>
+      </w:r>
+      <w:proofErr w:type="gramStart"/>
+      <w:r>
+        <w:t>].</w:t>
       </w:r>
       <w:proofErr w:type="spellStart"/>
       <w:r>
-        <w:t>attorney.address.block</w:t>
+        <w:t>attorney</w:t>
+      </w:r>
+      <w:proofErr w:type="gramEnd"/>
+      <w:r>
+        <w:t>.</w:t>
+      </w:r>
+      <w:proofErr w:type="gramStart"/>
+      <w:r>
+        <w:t>address.block</w:t>
       </w:r>
       <w:proofErr w:type="spellEnd"/>
-      <w:r>
-        <w:t>() }}</w:t>
+      <w:proofErr w:type="gramEnd"/>
+      <w:r>
+        <w:t>(</w:t>
+      </w:r>
+      <w:proofErr w:type="gramStart"/>
+      <w:r>
+        <w:t>) }</w:t>
+      </w:r>
+      <w:proofErr w:type="gramEnd"/>
+      <w:r>
+        <w:t>}</w:t>
       </w:r>
     </w:p>
     <w:p>
@@ -1491,15 +1417,31 @@
       </w:r>
       <w:proofErr w:type="gramEnd"/>
       <w:r>
-        <w:t>[0].</w:t>
+        <w:t>[0</w:t>
+      </w:r>
+      <w:proofErr w:type="gramStart"/>
+      <w:r>
+        <w:t>].</w:t>
       </w:r>
       <w:proofErr w:type="spellStart"/>
       <w:r>
-        <w:t>attorney.phone_numbers</w:t>
+        <w:t>attorney</w:t>
+      </w:r>
+      <w:proofErr w:type="gramEnd"/>
+      <w:r>
+        <w:t>.phone_</w:t>
+      </w:r>
+      <w:proofErr w:type="gramStart"/>
+      <w:r>
+        <w:t>numbers</w:t>
       </w:r>
       <w:proofErr w:type="spellEnd"/>
       <w:r>
-        <w:t>() }}</w:t>
+        <w:t>() }</w:t>
+      </w:r>
+      <w:proofErr w:type="gramEnd"/>
+      <w:r>
+        <w:t>}</w:t>
       </w:r>
     </w:p>
     <w:p>
@@ -1514,15 +1456,31 @@
       </w:r>
       <w:proofErr w:type="gramEnd"/>
       <w:r>
-        <w:t>[0].</w:t>
+        <w:t>[0</w:t>
+      </w:r>
+      <w:proofErr w:type="gramStart"/>
+      <w:r>
+        <w:t>].</w:t>
       </w:r>
       <w:proofErr w:type="spellStart"/>
       <w:r>
-        <w:t>attorney.email</w:t>
+        <w:t>attorney</w:t>
+      </w:r>
+      <w:proofErr w:type="gramEnd"/>
+      <w:r>
+        <w:t>.</w:t>
+      </w:r>
+      <w:proofErr w:type="gramStart"/>
+      <w:r>
+        <w:t>email</w:t>
       </w:r>
       <w:proofErr w:type="spellEnd"/>
       <w:r>
-        <w:t xml:space="preserve"> }}</w:t>
+        <w:t xml:space="preserve"> }</w:t>
+      </w:r>
+      <w:proofErr w:type="gramEnd"/>
+      <w:r>
+        <w:t>}</w:t>
       </w:r>
     </w:p>
     <w:p>
@@ -1531,12 +1489,22 @@
       </w:r>
     </w:p>
     <w:p>
+      <w:r>
+        <w:t xml:space="preserve">{%p for user in users </w:t>
+      </w:r>
+      <w:r>
+        <w:t>%</w:t>
+      </w:r>
+      <w:r>
+        <w:t>}</w:t>
+      </w:r>
+    </w:p>
+    <w:p>
       <w:pPr>
         <w:pStyle w:val="Heading2"/>
         <w:spacing w:line="300" w:lineRule="auto"/>
       </w:pPr>
       <w:r>
-        <w:lastRenderedPageBreak/>
         <w:t>Signature of Tenant</w:t>
       </w:r>
     </w:p>
@@ -1612,19 +1580,27 @@
       </w:pPr>
       <w:proofErr w:type="gramStart"/>
       <w:r>
-        <w:t>{{ users</w:t>
+        <w:t>{{ user.nam</w:t>
+      </w:r>
+      <w:proofErr w:type="spellStart"/>
+      <w:r>
+        <w:t>e</w:t>
       </w:r>
       <w:proofErr w:type="gramEnd"/>
       <w:r>
-        <w:t>[0].</w:t>
-      </w:r>
-      <w:proofErr w:type="spellStart"/>
-      <w:r>
-        <w:t>name.full</w:t>
+        <w:t>.</w:t>
+      </w:r>
+      <w:proofErr w:type="gramStart"/>
+      <w:r>
+        <w:t xml:space="preserve">full() </w:t>
       </w:r>
       <w:proofErr w:type="spellEnd"/>
       <w:r>
-        <w:t>() }}</w:t>
+        <w:t>}</w:t>
+      </w:r>
+      <w:proofErr w:type="gramEnd"/>
+      <w:r>
+        <w:t>}</w:t>
       </w:r>
     </w:p>
     <w:p>
@@ -1644,37 +1620,86 @@
       <w:r>
         <w:t xml:space="preserve">{% if </w:t>
       </w:r>
+      <w:proofErr w:type="spellStart"/>
       <w:proofErr w:type="gramStart"/>
       <w:r>
-        <w:t>users[</w:t>
+        <w:t>user.mailing</w:t>
       </w:r>
       <w:proofErr w:type="gramEnd"/>
       <w:r>
-        <w:t>0].</w:t>
+        <w:t>_address</w:t>
+      </w:r>
+      <w:proofErr w:type="spellEnd"/>
+      <w:r>
+        <w:t xml:space="preserve"> == </w:t>
       </w:r>
       <w:proofErr w:type="spellStart"/>
-      <w:r>
-        <w:t>mailing_address</w:t>
+      <w:proofErr w:type="gramStart"/>
+      <w:r>
+        <w:t>user.address</w:t>
       </w:r>
       <w:proofErr w:type="spellEnd"/>
-      <w:r>
-        <w:t xml:space="preserve"> == users[0].address %}{{ users[0].</w:t>
+      <w:proofErr w:type="gramEnd"/>
+      <w:r>
+        <w:t xml:space="preserve"> </w:t>
+      </w:r>
+      <w:proofErr w:type="gramStart"/>
+      <w:r>
+        <w:t xml:space="preserve">%}{{ </w:t>
       </w:r>
       <w:proofErr w:type="spellStart"/>
       <w:r>
-        <w:t>mailing_address.block</w:t>
+        <w:t>user</w:t>
+      </w:r>
+      <w:proofErr w:type="gramEnd"/>
+      <w:r>
+        <w:t>.mailing_</w:t>
+      </w:r>
+      <w:proofErr w:type="gramStart"/>
+      <w:r>
+        <w:t>address.block</w:t>
       </w:r>
       <w:proofErr w:type="spellEnd"/>
-      <w:r>
-        <w:t>() }}{% else %}{{ users[0].</w:t>
+      <w:proofErr w:type="gramEnd"/>
+      <w:r>
+        <w:t>(</w:t>
+      </w:r>
+      <w:proofErr w:type="gramStart"/>
+      <w:r>
+        <w:t>) }}{</w:t>
+      </w:r>
+      <w:proofErr w:type="gramEnd"/>
+      <w:r>
+        <w:t xml:space="preserve">% else </w:t>
+      </w:r>
+      <w:proofErr w:type="gramStart"/>
+      <w:r>
+        <w:t xml:space="preserve">%}{{ </w:t>
       </w:r>
       <w:proofErr w:type="spellStart"/>
       <w:r>
+        <w:t>user</w:t>
+      </w:r>
+      <w:proofErr w:type="gramEnd"/>
+      <w:r>
+        <w:t>.</w:t>
+      </w:r>
+      <w:proofErr w:type="gramStart"/>
+      <w:r>
         <w:t>address.block</w:t>
       </w:r>
       <w:proofErr w:type="spellEnd"/>
-      <w:r>
-        <w:t>() }}</w:t>
+      <w:proofErr w:type="gramEnd"/>
+      <w:r>
+        <w:t>(</w:t>
+      </w:r>
+      <w:proofErr w:type="gramStart"/>
+      <w:r>
+        <w:t>) }</w:t>
+      </w:r>
+      <w:proofErr w:type="gramEnd"/>
+      <w:r>
+        <w:t>}</w:t>
       </w:r>
     </w:p>
     <w:p>
@@ -1692,6 +1717,7 @@
         <w:spacing w:after="0"/>
       </w:pPr>
       <w:r>
+        <w:lastRenderedPageBreak/>
         <w:t>Mailing address:</w:t>
       </w:r>
       <w:r>
@@ -1703,27 +1729,64 @@
       </w:r>
       <w:proofErr w:type="gramStart"/>
       <w:r>
-        <w:t>{{ users</w:t>
+        <w:t xml:space="preserve">{{ </w:t>
+      </w:r>
+      <w:proofErr w:type="spellStart"/>
+      <w:r>
+        <w:t>user</w:t>
       </w:r>
       <w:proofErr w:type="gramEnd"/>
       <w:r>
-        <w:t>[0].</w:t>
+        <w:t>.mailing_</w:t>
+      </w:r>
+      <w:proofErr w:type="gramStart"/>
+      <w:r>
+        <w:t>address.on</w:t>
+      </w:r>
+      <w:proofErr w:type="gramEnd"/>
+      <w:r>
+        <w:t>_one_</w:t>
+      </w:r>
+      <w:proofErr w:type="gramStart"/>
+      <w:r>
+        <w:t>line</w:t>
+      </w:r>
+      <w:proofErr w:type="spellEnd"/>
+      <w:r>
+        <w:t>() }}{</w:t>
+      </w:r>
+      <w:proofErr w:type="gramEnd"/>
+      <w:r>
+        <w:t xml:space="preserve">% endif </w:t>
+      </w:r>
+      <w:proofErr w:type="gramStart"/>
+      <w:r>
+        <w:t>%}{</w:t>
+      </w:r>
+      <w:proofErr w:type="gramEnd"/>
+      <w:r>
+        <w:t xml:space="preserve">% if </w:t>
       </w:r>
       <w:proofErr w:type="spellStart"/>
-      <w:r>
-        <w:t>mailing_address.on_one_line</w:t>
+      <w:proofErr w:type="gramStart"/>
+      <w:r>
+        <w:t>user.mobile</w:t>
+      </w:r>
+      <w:proofErr w:type="gramEnd"/>
+      <w:r>
+        <w:t>_</w:t>
+      </w:r>
+      <w:proofErr w:type="gramStart"/>
+      <w:r>
+        <w:t>numbers</w:t>
       </w:r>
       <w:proofErr w:type="spellEnd"/>
       <w:r>
-        <w:t>() }}{% endif %}{% if users[0].</w:t>
-      </w:r>
-      <w:proofErr w:type="spellStart"/>
-      <w:r>
-        <w:t>mobile_numbers</w:t>
-      </w:r>
-      <w:proofErr w:type="spellEnd"/>
-      <w:r>
-        <w:t>() %}</w:t>
+        <w:t>(</w:t>
+      </w:r>
+      <w:proofErr w:type="gramEnd"/>
+      <w:r>
+        <w:t>) %}</w:t>
       </w:r>
     </w:p>
     <w:p>
@@ -1739,38 +1802,111 @@
           <w:tab w:val="left" w:pos="9072"/>
         </w:tabs>
         <w:spacing w:after="0"/>
+      </w:pPr>
+      <w:proofErr w:type="gramStart"/>
+      <w:r>
+        <w:t xml:space="preserve">{{ </w:t>
+      </w:r>
+      <w:proofErr w:type="spellStart"/>
+      <w:r>
+        <w:t>user</w:t>
+      </w:r>
+      <w:proofErr w:type="gramEnd"/>
+      <w:r>
+        <w:t>.mobile_</w:t>
+      </w:r>
+      <w:proofErr w:type="gramStart"/>
+      <w:r>
+        <w:t>numbers</w:t>
+      </w:r>
+      <w:proofErr w:type="spellEnd"/>
+      <w:r>
+        <w:t>() }}{</w:t>
+      </w:r>
+      <w:proofErr w:type="gramEnd"/>
+      <w:r>
+        <w:t xml:space="preserve">% else </w:t>
+      </w:r>
+      <w:proofErr w:type="gramStart"/>
+      <w:r>
+        <w:t xml:space="preserve">%}{{ </w:t>
+      </w:r>
+      <w:proofErr w:type="spellStart"/>
+      <w:r>
+        <w:t>user</w:t>
+      </w:r>
+      <w:proofErr w:type="gramEnd"/>
+      <w:r>
+        <w:t>.phone_</w:t>
+      </w:r>
+      <w:proofErr w:type="gramStart"/>
+      <w:r>
+        <w:t>numbers</w:t>
+      </w:r>
+      <w:proofErr w:type="spellEnd"/>
+      <w:r>
+        <w:t>() }}{</w:t>
+      </w:r>
+      <w:proofErr w:type="gramEnd"/>
+      <w:r>
+        <w:t>% endif %}</w:t>
+      </w:r>
+      <w:r>
+        <w:br/>
+      </w:r>
+      <w:proofErr w:type="gramStart"/>
+      <w:r>
+        <w:t xml:space="preserve">{{ </w:t>
+      </w:r>
+      <w:proofErr w:type="spellStart"/>
+      <w:r>
+        <w:t>user</w:t>
+      </w:r>
+      <w:proofErr w:type="gramEnd"/>
+      <w:r>
+        <w:t>.</w:t>
+      </w:r>
+      <w:proofErr w:type="gramStart"/>
+      <w:r>
+        <w:t>email</w:t>
+      </w:r>
+      <w:proofErr w:type="spellEnd"/>
+      <w:r>
+        <w:t xml:space="preserve"> }</w:t>
+      </w:r>
+      <w:proofErr w:type="gramEnd"/>
+      <w:r>
+        <w:t>}</w:t>
+      </w:r>
+    </w:p>
+    <w:p>
+      <w:pPr>
+        <w:tabs>
+          <w:tab w:val="center" w:pos="4680"/>
+          <w:tab w:val="left" w:pos="4752"/>
+          <w:tab w:val="left" w:pos="5472"/>
+          <w:tab w:val="left" w:pos="6192"/>
+          <w:tab w:val="left" w:pos="6912"/>
+          <w:tab w:val="left" w:pos="7632"/>
+          <w:tab w:val="left" w:pos="8352"/>
+          <w:tab w:val="left" w:pos="9072"/>
+        </w:tabs>
+        <w:spacing w:after="0"/>
         <w:rPr>
           <w:b/>
           <w:bCs/>
         </w:rPr>
       </w:pPr>
-      <w:proofErr w:type="gramStart"/>
-      <w:r>
-        <w:t>{{ users</w:t>
-      </w:r>
-      <w:proofErr w:type="gramEnd"/>
-      <w:r>
-        <w:t>[0].</w:t>
+      <w:r>
+        <w:t xml:space="preserve">{%p </w:t>
       </w:r>
       <w:proofErr w:type="spellStart"/>
       <w:r>
-        <w:t>mobile_numbers</w:t>
+        <w:t>endfor</w:t>
       </w:r>
       <w:proofErr w:type="spellEnd"/>
       <w:r>
-        <w:t>() }}{% else %}{{ users[0].</w:t>
-      </w:r>
-      <w:proofErr w:type="spellStart"/>
-      <w:r>
-        <w:t>phone_numbers</w:t>
-      </w:r>
-      <w:proofErr w:type="spellEnd"/>
-      <w:r>
-        <w:t>() }}{% endif %}</w:t>
-      </w:r>
-      <w:r>
-        <w:br/>
-        <w:t>{{ users[0].email }}</w:t>
+        <w:t xml:space="preserve"> %}</w:t>
       </w:r>
     </w:p>
     <w:p>
@@ -2033,9 +2169,9 @@
         <w:sz w:val="20"/>
         <w:szCs w:val="20"/>
       </w:rPr>
-      <w:t>_name</w:t>
+      <w:t>_</w:t>
     </w:r>
-    <w:proofErr w:type="spellEnd"/>
+    <w:proofErr w:type="gramStart"/>
     <w:r>
       <w:rPr>
         <w:rFonts w:asciiTheme="minorHAnsi" w:hAnsiTheme="minorHAnsi" w:cstheme="minorHAnsi"/>
@@ -2044,7 +2180,29 @@
         <w:sz w:val="20"/>
         <w:szCs w:val="20"/>
       </w:rPr>
-      <w:t xml:space="preserve"> }}</w:t>
+      <w:t>name</w:t>
+    </w:r>
+    <w:proofErr w:type="spellEnd"/>
+    <w:r>
+      <w:rPr>
+        <w:rFonts w:asciiTheme="minorHAnsi" w:hAnsiTheme="minorHAnsi" w:cstheme="minorHAnsi"/>
+        <w:bCs/>
+        <w:iCs/>
+        <w:sz w:val="20"/>
+        <w:szCs w:val="20"/>
+      </w:rPr>
+      <w:t xml:space="preserve"> }</w:t>
+    </w:r>
+    <w:proofErr w:type="gramEnd"/>
+    <w:r>
+      <w:rPr>
+        <w:rFonts w:asciiTheme="minorHAnsi" w:hAnsiTheme="minorHAnsi" w:cstheme="minorHAnsi"/>
+        <w:bCs/>
+        <w:iCs/>
+        <w:sz w:val="20"/>
+        <w:szCs w:val="20"/>
+      </w:rPr>
+      <w:t>}</w:t>
     </w:r>
   </w:p>
   <w:p>
@@ -5494,6 +5652,18 @@
       <w:szCs w:val="22"/>
     </w:rPr>
   </w:style>
+  <w:style w:type="paragraph" w:customStyle="1" w:styleId="xmsonormal">
+    <w:name w:val="x_msonormal"/>
+    <w:basedOn w:val="Normal"/>
+    <w:rsid w:val="00356B42"/>
+    <w:pPr>
+      <w:spacing w:before="100" w:beforeAutospacing="1" w:after="100" w:afterAutospacing="1"/>
+    </w:pPr>
+    <w:rPr>
+      <w:rFonts w:ascii="Times New Roman" w:hAnsi="Times New Roman"/>
+      <w:color w:val="auto"/>
+    </w:rPr>
+  </w:style>
 </w:styles>
 </file>
 

</xml_diff>